<commit_message>
Added GeoLocation API, Storage API
</commit_message>
<xml_diff>
--- a/Labs/2. JavaScript/JavaScript.docx
+++ b/Labs/2. JavaScript/JavaScript.docx
@@ -6,8 +6,6 @@
       <w:pPr>
         <w:pStyle w:val="Title"/>
       </w:pPr>
-      <w:bookmarkStart w:id="0" w:name="_GoBack"/>
-      <w:bookmarkEnd w:id="0"/>
       <w:r>
         <w:t>JavaScript Language</w:t>
       </w:r>
@@ -21,11 +19,21 @@
         </w:numPr>
         <w:spacing w:before="240" w:line="259" w:lineRule="auto"/>
       </w:pPr>
-      <w:bookmarkStart w:id="1" w:name="_Toc463472983"/>
-      <w:r>
-        <w:t>Prezentare generală</w:t>
-      </w:r>
-      <w:bookmarkEnd w:id="1"/>
+      <w:bookmarkStart w:id="0" w:name="_Toc463472983"/>
+      <w:proofErr w:type="spellStart"/>
+      <w:r>
+        <w:t>Prezentare</w:t>
+      </w:r>
+      <w:proofErr w:type="spellEnd"/>
+      <w:r>
+        <w:t xml:space="preserve"> </w:t>
+      </w:r>
+      <w:proofErr w:type="spellStart"/>
+      <w:r>
+        <w:t>generală</w:t>
+      </w:r>
+      <w:bookmarkEnd w:id="0"/>
+      <w:proofErr w:type="spellEnd"/>
     </w:p>
     <w:p>
       <w:pPr>
@@ -36,8 +44,61 @@
         </w:numPr>
         <w:spacing w:after="160" w:line="259" w:lineRule="auto"/>
       </w:pPr>
-      <w:r>
-        <w:t>descriere generală (LISP cu sintaxă de C, limbaj dinamic, funcțional, obiectual)</w:t>
+      <w:proofErr w:type="spellStart"/>
+      <w:r>
+        <w:t>descriere</w:t>
+      </w:r>
+      <w:proofErr w:type="spellEnd"/>
+      <w:r>
+        <w:t xml:space="preserve"> </w:t>
+      </w:r>
+      <w:proofErr w:type="spellStart"/>
+      <w:r>
+        <w:t>generală</w:t>
+      </w:r>
+      <w:proofErr w:type="spellEnd"/>
+      <w:r>
+        <w:t xml:space="preserve"> (LISP cu </w:t>
+      </w:r>
+      <w:proofErr w:type="spellStart"/>
+      <w:r>
+        <w:t>sintaxă</w:t>
+      </w:r>
+      <w:proofErr w:type="spellEnd"/>
+      <w:r>
+        <w:t xml:space="preserve"> de C, </w:t>
+      </w:r>
+      <w:proofErr w:type="spellStart"/>
+      <w:r>
+        <w:t>limbaj</w:t>
+      </w:r>
+      <w:proofErr w:type="spellEnd"/>
+      <w:r>
+        <w:t xml:space="preserve"> </w:t>
+      </w:r>
+      <w:proofErr w:type="spellStart"/>
+      <w:r>
+        <w:t>dinamic</w:t>
+      </w:r>
+      <w:proofErr w:type="spellEnd"/>
+      <w:r>
+        <w:t xml:space="preserve">, </w:t>
+      </w:r>
+      <w:proofErr w:type="spellStart"/>
+      <w:r>
+        <w:t>funcțional</w:t>
+      </w:r>
+      <w:proofErr w:type="spellEnd"/>
+      <w:r>
+        <w:t xml:space="preserve">, </w:t>
+      </w:r>
+      <w:proofErr w:type="spellStart"/>
+      <w:r>
+        <w:t>obiectual</w:t>
+      </w:r>
+      <w:proofErr w:type="spellEnd"/>
+      <w:r>
+        <w:t>)</w:t>
       </w:r>
     </w:p>
     <w:p>
@@ -49,8 +110,37 @@
         </w:numPr>
         <w:spacing w:after="160" w:line="259" w:lineRule="auto"/>
       </w:pPr>
-      <w:r>
-        <w:t>modalități de includere într-o pagină HTML</w:t>
+      <w:proofErr w:type="spellStart"/>
+      <w:r>
+        <w:t>modalități</w:t>
+      </w:r>
+      <w:proofErr w:type="spellEnd"/>
+      <w:r>
+        <w:t xml:space="preserve"> de </w:t>
+      </w:r>
+      <w:proofErr w:type="spellStart"/>
+      <w:r>
+        <w:t>includere</w:t>
+      </w:r>
+      <w:proofErr w:type="spellEnd"/>
+      <w:r>
+        <w:t xml:space="preserve"> </w:t>
+      </w:r>
+      <w:proofErr w:type="spellStart"/>
+      <w:r>
+        <w:t>într</w:t>
+      </w:r>
+      <w:proofErr w:type="spellEnd"/>
+      <w:r>
+        <w:t xml:space="preserve">-o </w:t>
+      </w:r>
+      <w:proofErr w:type="spellStart"/>
+      <w:r>
+        <w:t>pagină</w:t>
+      </w:r>
+      <w:proofErr w:type="spellEnd"/>
+      <w:r>
+        <w:t xml:space="preserve"> HTML</w:t>
       </w:r>
     </w:p>
     <w:p>
@@ -62,9 +152,27 @@
         </w:numPr>
         <w:spacing w:after="160" w:line="259" w:lineRule="auto"/>
       </w:pPr>
-      <w:r>
-        <w:t>elemente de bază ale limbajului</w:t>
-      </w:r>
+      <w:proofErr w:type="spellStart"/>
+      <w:r>
+        <w:t>elemente</w:t>
+      </w:r>
+      <w:proofErr w:type="spellEnd"/>
+      <w:r>
+        <w:t xml:space="preserve"> de </w:t>
+      </w:r>
+      <w:proofErr w:type="spellStart"/>
+      <w:r>
+        <w:t>bază</w:t>
+      </w:r>
+      <w:proofErr w:type="spellEnd"/>
+      <w:r>
+        <w:t xml:space="preserve"> ale </w:t>
+      </w:r>
+      <w:proofErr w:type="spellStart"/>
+      <w:r>
+        <w:t>limbajului</w:t>
+      </w:r>
+      <w:proofErr w:type="spellEnd"/>
     </w:p>
     <w:p>
       <w:pPr>
@@ -75,8 +183,29 @@
         </w:numPr>
         <w:spacing w:after="160" w:line="259" w:lineRule="auto"/>
       </w:pPr>
-      <w:r>
-        <w:t>exemplu accesare / parcurgere DOM</w:t>
+      <w:proofErr w:type="spellStart"/>
+      <w:r>
+        <w:t>exemplu</w:t>
+      </w:r>
+      <w:proofErr w:type="spellEnd"/>
+      <w:r>
+        <w:t xml:space="preserve"> </w:t>
+      </w:r>
+      <w:proofErr w:type="spellStart"/>
+      <w:r>
+        <w:t>accesare</w:t>
+      </w:r>
+      <w:proofErr w:type="spellEnd"/>
+      <w:r>
+        <w:t xml:space="preserve"> / </w:t>
+      </w:r>
+      <w:proofErr w:type="spellStart"/>
+      <w:r>
+        <w:t>parcurgere</w:t>
+      </w:r>
+      <w:proofErr w:type="spellEnd"/>
+      <w:r>
+        <w:t xml:space="preserve"> DOM</w:t>
       </w:r>
     </w:p>
     <w:p>
@@ -88,9 +217,27 @@
         </w:numPr>
         <w:spacing w:after="160" w:line="259" w:lineRule="auto"/>
       </w:pPr>
-      <w:r>
-        <w:t>exemplu de tratare evenimente</w:t>
-      </w:r>
+      <w:proofErr w:type="spellStart"/>
+      <w:r>
+        <w:t>exemplu</w:t>
+      </w:r>
+      <w:proofErr w:type="spellEnd"/>
+      <w:r>
+        <w:t xml:space="preserve"> de </w:t>
+      </w:r>
+      <w:proofErr w:type="spellStart"/>
+      <w:r>
+        <w:t>tratare</w:t>
+      </w:r>
+      <w:proofErr w:type="spellEnd"/>
+      <w:r>
+        <w:t xml:space="preserve"> </w:t>
+      </w:r>
+      <w:proofErr w:type="spellStart"/>
+      <w:r>
+        <w:t>evenimente</w:t>
+      </w:r>
+      <w:proofErr w:type="spellEnd"/>
     </w:p>
     <w:p>
       <w:pPr>
@@ -101,7 +248,7 @@
         </w:numPr>
         <w:spacing w:before="240" w:line="259" w:lineRule="auto"/>
       </w:pPr>
-      <w:bookmarkStart w:id="2" w:name="_Toc463472984"/>
+      <w:bookmarkStart w:id="1" w:name="_Toc463472984"/>
       <w:r>
         <w:rPr>
           <w:rStyle w:val="Hyperlink"/>
@@ -109,7 +256,7 @@
         </w:rPr>
         <w:t>Chrome Developer Tools &gt; Sources</w:t>
       </w:r>
-      <w:bookmarkEnd w:id="2"/>
+      <w:bookmarkEnd w:id="1"/>
     </w:p>
     <w:p>
       <w:pPr>
@@ -164,27 +311,14 @@
       <w:r>
         <w:t xml:space="preserve">Figure </w:t>
       </w:r>
-      <w:r>
-        <w:fldChar w:fldCharType="begin"/>
-      </w:r>
-      <w:r>
-        <w:instrText xml:space="preserve"> SEQ Figure \* ARABIC </w:instrText>
-      </w:r>
-      <w:r>
-        <w:fldChar w:fldCharType="separate"/>
-      </w:r>
-      <w:r>
-        <w:rPr>
-          <w:noProof/>
-        </w:rPr>
-        <w:t>1</w:t>
-      </w:r>
-      <w:r>
-        <w:rPr>
-          <w:noProof/>
-        </w:rPr>
-        <w:fldChar w:fldCharType="end"/>
-      </w:r>
+      <w:fldSimple w:instr=" SEQ Figure \* ARABIC ">
+        <w:r>
+          <w:rPr>
+            <w:noProof/>
+          </w:rPr>
+          <w:t>1</w:t>
+        </w:r>
+      </w:fldSimple>
       <w:r>
         <w:t xml:space="preserve"> Google Chrome Developer Tools</w:t>
       </w:r>
@@ -198,15 +332,22 @@
         </w:numPr>
         <w:spacing w:before="240" w:line="259" w:lineRule="auto"/>
       </w:pPr>
-      <w:bookmarkStart w:id="3" w:name="_Toc463472985"/>
+      <w:bookmarkStart w:id="2" w:name="_Toc463472985"/>
+      <w:proofErr w:type="spellStart"/>
       <w:r>
         <w:t>Resurse</w:t>
       </w:r>
-      <w:bookmarkEnd w:id="3"/>
+      <w:bookmarkEnd w:id="2"/>
+      <w:proofErr w:type="spellEnd"/>
     </w:p>
     <w:p>
-      <w:r>
-        <w:t>Obligatorii:</w:t>
+      <w:proofErr w:type="spellStart"/>
+      <w:r>
+        <w:t>Obligatorii</w:t>
+      </w:r>
+      <w:proofErr w:type="spellEnd"/>
+      <w:r>
+        <w:t>:</w:t>
       </w:r>
     </w:p>
     <w:p>
@@ -247,7 +388,47 @@
           <w:sz w:val="20"/>
           <w:szCs w:val="20"/>
         </w:rPr>
-        <w:t>- De urmărit secțiunile:</w:t>
+        <w:t xml:space="preserve">- De </w:t>
+      </w:r>
+      <w:proofErr w:type="spellStart"/>
+      <w:r>
+        <w:rPr>
+          <w:rFonts w:ascii="Tahoma" w:hAnsi="Tahoma" w:cs="Tahoma"/>
+          <w:color w:val="000000"/>
+          <w:sz w:val="20"/>
+          <w:szCs w:val="20"/>
+        </w:rPr>
+        <w:t>urmărit</w:t>
+      </w:r>
+      <w:proofErr w:type="spellEnd"/>
+      <w:r>
+        <w:rPr>
+          <w:rFonts w:ascii="Tahoma" w:hAnsi="Tahoma" w:cs="Tahoma"/>
+          <w:color w:val="000000"/>
+          <w:sz w:val="20"/>
+          <w:szCs w:val="20"/>
+        </w:rPr>
+        <w:t xml:space="preserve"> </w:t>
+      </w:r>
+      <w:proofErr w:type="spellStart"/>
+      <w:r>
+        <w:rPr>
+          <w:rFonts w:ascii="Tahoma" w:hAnsi="Tahoma" w:cs="Tahoma"/>
+          <w:color w:val="000000"/>
+          <w:sz w:val="20"/>
+          <w:szCs w:val="20"/>
+        </w:rPr>
+        <w:t>secțiunile</w:t>
+      </w:r>
+      <w:proofErr w:type="spellEnd"/>
+      <w:r>
+        <w:rPr>
+          <w:rFonts w:ascii="Tahoma" w:hAnsi="Tahoma" w:cs="Tahoma"/>
+          <w:color w:val="000000"/>
+          <w:sz w:val="20"/>
+          <w:szCs w:val="20"/>
+        </w:rPr>
+        <w:t>:</w:t>
       </w:r>
       <w:r>
         <w:rPr>
@@ -542,7 +723,8 @@
           <w:color w:val="2F2F2F" w:themeColor="accent1" w:themeShade="BF"/>
         </w:rPr>
       </w:pPr>
-      <w:bookmarkStart w:id="4" w:name="_Toc463472986"/>
+      <w:bookmarkStart w:id="3" w:name="_Toc463472986"/>
+      <w:proofErr w:type="spellStart"/>
       <w:r>
         <w:rPr>
           <w:rStyle w:val="Hyperlink"/>
@@ -550,11 +732,49 @@
         </w:rPr>
         <w:t>Exercițiu</w:t>
       </w:r>
-      <w:bookmarkEnd w:id="4"/>
+      <w:bookmarkEnd w:id="3"/>
+      <w:proofErr w:type="spellEnd"/>
     </w:p>
     <w:p>
-      <w:r>
-        <w:t>Adăugați următoarele validări la aplicația prezentată la seminar:</w:t>
+      <w:proofErr w:type="spellStart"/>
+      <w:r>
+        <w:t>Adăugați</w:t>
+      </w:r>
+      <w:proofErr w:type="spellEnd"/>
+      <w:r>
+        <w:t xml:space="preserve"> </w:t>
+      </w:r>
+      <w:proofErr w:type="spellStart"/>
+      <w:r>
+        <w:t>următoarele</w:t>
+      </w:r>
+      <w:proofErr w:type="spellEnd"/>
+      <w:r>
+        <w:t xml:space="preserve"> </w:t>
+      </w:r>
+      <w:proofErr w:type="spellStart"/>
+      <w:r>
+        <w:t>validări</w:t>
+      </w:r>
+      <w:proofErr w:type="spellEnd"/>
+      <w:r>
+        <w:t xml:space="preserve"> la </w:t>
+      </w:r>
+      <w:proofErr w:type="spellStart"/>
+      <w:r>
+        <w:t>aplicația</w:t>
+      </w:r>
+      <w:proofErr w:type="spellEnd"/>
+      <w:r>
+        <w:t xml:space="preserve"> </w:t>
+      </w:r>
+      <w:proofErr w:type="spellStart"/>
+      <w:r>
+        <w:t>prezentată</w:t>
+      </w:r>
+      <w:proofErr w:type="spellEnd"/>
+      <w:r>
+        <w:t xml:space="preserve"> la seminar:</w:t>
       </w:r>
     </w:p>
     <w:p>
@@ -566,9 +786,27 @@
         </w:numPr>
         <w:spacing w:after="160" w:line="259" w:lineRule="auto"/>
       </w:pPr>
-      <w:r>
-        <w:t>validare completare câmpuri</w:t>
-      </w:r>
+      <w:proofErr w:type="spellStart"/>
+      <w:r>
+        <w:t>validare</w:t>
+      </w:r>
+      <w:proofErr w:type="spellEnd"/>
+      <w:r>
+        <w:t xml:space="preserve"> </w:t>
+      </w:r>
+      <w:proofErr w:type="spellStart"/>
+      <w:r>
+        <w:t>completare</w:t>
+      </w:r>
+      <w:proofErr w:type="spellEnd"/>
+      <w:r>
+        <w:t xml:space="preserve"> </w:t>
+      </w:r>
+      <w:proofErr w:type="spellStart"/>
+      <w:r>
+        <w:t>câmpuri</w:t>
+      </w:r>
+      <w:proofErr w:type="spellEnd"/>
     </w:p>
     <w:p>
       <w:pPr>
@@ -579,9 +817,51 @@
         </w:numPr>
         <w:spacing w:after="160" w:line="259" w:lineRule="auto"/>
       </w:pPr>
-      <w:r>
-        <w:t>validare lungime minimă nume și prenume</w:t>
-      </w:r>
+      <w:proofErr w:type="spellStart"/>
+      <w:r>
+        <w:t>validare</w:t>
+      </w:r>
+      <w:proofErr w:type="spellEnd"/>
+      <w:r>
+        <w:t xml:space="preserve"> </w:t>
+      </w:r>
+      <w:proofErr w:type="spellStart"/>
+      <w:r>
+        <w:t>lungime</w:t>
+      </w:r>
+      <w:proofErr w:type="spellEnd"/>
+      <w:r>
+        <w:t xml:space="preserve"> </w:t>
+      </w:r>
+      <w:proofErr w:type="spellStart"/>
+      <w:r>
+        <w:t>minimă</w:t>
+      </w:r>
+      <w:proofErr w:type="spellEnd"/>
+      <w:r>
+        <w:t xml:space="preserve"> </w:t>
+      </w:r>
+      <w:proofErr w:type="spellStart"/>
+      <w:r>
+        <w:t>nume</w:t>
+      </w:r>
+      <w:proofErr w:type="spellEnd"/>
+      <w:r>
+        <w:t xml:space="preserve"> </w:t>
+      </w:r>
+      <w:proofErr w:type="spellStart"/>
+      <w:r>
+        <w:t>și</w:t>
+      </w:r>
+      <w:proofErr w:type="spellEnd"/>
+      <w:r>
+        <w:t xml:space="preserve"> </w:t>
+      </w:r>
+      <w:proofErr w:type="spellStart"/>
+      <w:r>
+        <w:t>prenume</w:t>
+      </w:r>
+      <w:proofErr w:type="spellEnd"/>
     </w:p>
     <w:p>
       <w:pPr>
@@ -596,8 +876,45 @@
           <w:u w:val="single"/>
         </w:rPr>
       </w:pPr>
-      <w:r>
-        <w:t>validare format număr de telefon (doar cifre)</w:t>
+      <w:proofErr w:type="spellStart"/>
+      <w:r>
+        <w:t>validare</w:t>
+      </w:r>
+      <w:proofErr w:type="spellEnd"/>
+      <w:r>
+        <w:t xml:space="preserve"> format </w:t>
+      </w:r>
+      <w:proofErr w:type="spellStart"/>
+      <w:r>
+        <w:t>număr</w:t>
+      </w:r>
+      <w:proofErr w:type="spellEnd"/>
+      <w:r>
+        <w:t xml:space="preserve"> de </w:t>
+      </w:r>
+      <w:proofErr w:type="spellStart"/>
+      <w:r>
+        <w:t>telefon</w:t>
+      </w:r>
+      <w:proofErr w:type="spellEnd"/>
+      <w:r>
+        <w:t xml:space="preserve"> (</w:t>
+      </w:r>
+      <w:proofErr w:type="spellStart"/>
+      <w:r>
+        <w:t>doar</w:t>
+      </w:r>
+      <w:proofErr w:type="spellEnd"/>
+      <w:r>
+        <w:t xml:space="preserve"> </w:t>
+      </w:r>
+      <w:proofErr w:type="spellStart"/>
+      <w:r>
+        <w:t>cifre</w:t>
+      </w:r>
+      <w:proofErr w:type="spellEnd"/>
+      <w:r>
+        <w:t>)</w:t>
       </w:r>
     </w:p>
     <w:p>
@@ -609,8 +926,21 @@
         </w:numPr>
         <w:spacing w:after="160" w:line="259" w:lineRule="auto"/>
       </w:pPr>
-      <w:r>
-        <w:t>funcționalitate de edit si delete</w:t>
+      <w:proofErr w:type="spellStart"/>
+      <w:r>
+        <w:t>funcționalitate</w:t>
+      </w:r>
+      <w:proofErr w:type="spellEnd"/>
+      <w:r>
+        <w:t xml:space="preserve"> de edit </w:t>
+      </w:r>
+      <w:proofErr w:type="spellStart"/>
+      <w:r>
+        <w:t>si</w:t>
+      </w:r>
+      <w:proofErr w:type="spellEnd"/>
+      <w:r>
+        <w:t xml:space="preserve"> delete</w:t>
       </w:r>
     </w:p>
     <w:p/>
@@ -634,11 +964,21 @@
         </w:numPr>
         <w:spacing w:before="240" w:after="240" w:line="259" w:lineRule="auto"/>
       </w:pPr>
-      <w:bookmarkStart w:id="5" w:name="_Toc463472991"/>
-      <w:r>
-        <w:t>LocalStorage / SessionStorage</w:t>
-      </w:r>
-      <w:bookmarkEnd w:id="5"/>
+      <w:bookmarkStart w:id="4" w:name="_Toc463472991"/>
+      <w:proofErr w:type="spellStart"/>
+      <w:r>
+        <w:t>LocalStorage</w:t>
+      </w:r>
+      <w:proofErr w:type="spellEnd"/>
+      <w:r>
+        <w:t xml:space="preserve"> / </w:t>
+      </w:r>
+      <w:proofErr w:type="spellStart"/>
+      <w:r>
+        <w:t>SessionStorage</w:t>
+      </w:r>
+      <w:bookmarkEnd w:id="4"/>
+      <w:proofErr w:type="spellEnd"/>
     </w:p>
     <w:p>
       <w:pPr>
@@ -649,11 +989,21 @@
         </w:numPr>
         <w:spacing w:before="240" w:line="259" w:lineRule="auto"/>
       </w:pPr>
-      <w:bookmarkStart w:id="6" w:name="_Toc463472992"/>
-      <w:r>
-        <w:t>Prezentare generală</w:t>
-      </w:r>
-      <w:bookmarkEnd w:id="6"/>
+      <w:bookmarkStart w:id="5" w:name="_Toc463472992"/>
+      <w:proofErr w:type="spellStart"/>
+      <w:r>
+        <w:t>Prezentare</w:t>
+      </w:r>
+      <w:proofErr w:type="spellEnd"/>
+      <w:r>
+        <w:t xml:space="preserve"> </w:t>
+      </w:r>
+      <w:proofErr w:type="spellStart"/>
+      <w:r>
+        <w:t>generală</w:t>
+      </w:r>
+      <w:bookmarkEnd w:id="5"/>
+      <w:proofErr w:type="spellEnd"/>
     </w:p>
     <w:p/>
     <w:p>
@@ -665,15 +1015,22 @@
         </w:numPr>
         <w:spacing w:before="240" w:line="259" w:lineRule="auto"/>
       </w:pPr>
-      <w:bookmarkStart w:id="7" w:name="_Toc463472993"/>
+      <w:bookmarkStart w:id="6" w:name="_Toc463472993"/>
+      <w:proofErr w:type="spellStart"/>
       <w:r>
         <w:t>Resurse</w:t>
       </w:r>
-      <w:bookmarkEnd w:id="7"/>
+      <w:bookmarkEnd w:id="6"/>
+      <w:proofErr w:type="spellEnd"/>
     </w:p>
     <w:p>
-      <w:r>
-        <w:t>Obligatorii:</w:t>
+      <w:proofErr w:type="spellStart"/>
+      <w:r>
+        <w:t>Obligatorii</w:t>
+      </w:r>
+      <w:proofErr w:type="spellEnd"/>
+      <w:r>
+        <w:t>:</w:t>
       </w:r>
     </w:p>
     <w:p>
@@ -718,6 +1075,7 @@
         </w:rPr>
         <w:t xml:space="preserve"> - </w:t>
       </w:r>
+      <w:proofErr w:type="spellStart"/>
       <w:r>
         <w:rPr>
           <w:rFonts w:ascii="Tahoma" w:hAnsi="Tahoma" w:cs="Tahoma"/>
@@ -725,7 +1083,17 @@
           <w:sz w:val="20"/>
           <w:szCs w:val="20"/>
         </w:rPr>
-        <w:t>Secțiunea 20.1 -</w:t>
+        <w:t>Secțiunea</w:t>
+      </w:r>
+      <w:proofErr w:type="spellEnd"/>
+      <w:r>
+        <w:rPr>
+          <w:rFonts w:ascii="Tahoma" w:hAnsi="Tahoma" w:cs="Tahoma"/>
+          <w:color w:val="000000"/>
+          <w:sz w:val="20"/>
+          <w:szCs w:val="20"/>
+        </w:rPr>
+        <w:t xml:space="preserve"> 20.1 -</w:t>
       </w:r>
       <w:r>
         <w:rPr>
@@ -737,6 +1105,7 @@
         </w:rPr>
         <w:t> </w:t>
       </w:r>
+      <w:proofErr w:type="spellStart"/>
       <w:r>
         <w:rPr>
           <w:rStyle w:val="Emphasis"/>
@@ -745,11 +1114,10 @@
           <w:sz w:val="20"/>
           <w:szCs w:val="20"/>
         </w:rPr>
-        <w:t>localStorage and sessionStorage</w:t>
-      </w:r>
-    </w:p>
-    <w:p>
-      <w:pPr>
+        <w:t>localStorage</w:t>
+      </w:r>
+      <w:proofErr w:type="spellEnd"/>
+      <w:r>
         <w:rPr>
           <w:rStyle w:val="Emphasis"/>
           <w:rFonts w:ascii="Tahoma" w:hAnsi="Tahoma" w:cs="Tahoma"/>
@@ -757,12 +1125,153 @@
           <w:sz w:val="20"/>
           <w:szCs w:val="20"/>
         </w:rPr>
+        <w:t xml:space="preserve"> and </w:t>
+      </w:r>
+      <w:proofErr w:type="spellStart"/>
+      <w:r>
+        <w:rPr>
+          <w:rStyle w:val="Emphasis"/>
+          <w:rFonts w:ascii="Tahoma" w:hAnsi="Tahoma" w:cs="Tahoma"/>
+          <w:color w:val="000000"/>
+          <w:sz w:val="20"/>
+          <w:szCs w:val="20"/>
+        </w:rPr>
+        <w:t>sessionStorage</w:t>
+      </w:r>
+      <w:proofErr w:type="spellEnd"/>
+    </w:p>
+    <w:p>
+      <w:pPr>
+        <w:spacing w:after="160" w:line="259" w:lineRule="auto"/>
+        <w:rPr>
+          <w:rStyle w:val="Emphasis"/>
+          <w:rFonts w:ascii="Tahoma" w:hAnsi="Tahoma" w:cs="Tahoma"/>
+          <w:i w:val="0"/>
+          <w:iCs w:val="0"/>
+          <w:color w:val="0000FF"/>
+          <w:sz w:val="20"/>
+          <w:szCs w:val="20"/>
+          <w:u w:val="single"/>
+          <w:shd w:val="clear" w:color="auto" w:fill="FFFFFF"/>
+        </w:rPr>
+      </w:pPr>
+      <w:proofErr w:type="spellStart"/>
+      <w:r>
+        <w:rPr>
+          <w:rStyle w:val="Emphasis"/>
+          <w:rFonts w:ascii="Tahoma" w:hAnsi="Tahoma" w:cs="Tahoma"/>
+          <w:i w:val="0"/>
+          <w:iCs w:val="0"/>
+          <w:color w:val="0000FF"/>
+          <w:sz w:val="20"/>
+          <w:szCs w:val="20"/>
+          <w:u w:val="single"/>
+          <w:shd w:val="clear" w:color="auto" w:fill="FFFFFF"/>
+        </w:rPr>
+        <w:t>Altele</w:t>
+      </w:r>
+      <w:proofErr w:type="spellEnd"/>
+    </w:p>
+    <w:p>
+      <w:pPr>
+        <w:pStyle w:val="ListParagraph"/>
+        <w:numPr>
+          <w:ilvl w:val="0"/>
+          <w:numId w:val="27"/>
+        </w:numPr>
+        <w:spacing w:before="0"/>
+        <w:rPr>
+          <w:rStyle w:val="Hyperlink"/>
+          <w:color w:val="auto"/>
+          <w:lang w:val="ro-RO"/>
+        </w:rPr>
+      </w:pPr>
+      <w:hyperlink r:id="rId12" w:anchor="JavaScript_core_skills" w:history="1">
+        <w:r>
+          <w:rPr>
+            <w:rStyle w:val="Hyperlink"/>
+          </w:rPr>
+          <w:t>http://www.w3.org/community/webed/wiki/Main_Page#JavaScript_core_skills</w:t>
+        </w:r>
+      </w:hyperlink>
+    </w:p>
+    <w:p>
+      <w:pPr>
+        <w:pStyle w:val="ListParagraph"/>
+        <w:numPr>
+          <w:ilvl w:val="0"/>
+          <w:numId w:val="27"/>
+        </w:numPr>
+        <w:spacing w:before="0"/>
+        <w:rPr>
+          <w:rStyle w:val="Hyperlink"/>
+          <w:color w:val="auto"/>
+          <w:lang w:val="ro-RO"/>
+        </w:rPr>
+      </w:pPr>
+      <w:hyperlink r:id="rId13" w:history="1">
+        <w:r>
+          <w:rPr>
+            <w:rStyle w:val="Hyperlink"/>
+          </w:rPr>
+          <w:t>http://www.w3schools.com/jsref/default.asp</w:t>
+        </w:r>
+      </w:hyperlink>
+    </w:p>
+    <w:p>
+      <w:pPr>
+        <w:pStyle w:val="ListParagraph"/>
+        <w:numPr>
+          <w:ilvl w:val="0"/>
+          <w:numId w:val="27"/>
+        </w:numPr>
+        <w:spacing w:before="0"/>
+        <w:rPr>
+          <w:lang w:val="ro-RO"/>
+        </w:rPr>
+      </w:pPr>
+      <w:hyperlink r:id="rId14" w:history="1">
+        <w:r>
+          <w:rPr>
+            <w:rStyle w:val="Hyperlink"/>
+          </w:rPr>
+          <w:t>https://developer.mozilla.org/en-US/docs/JavaScript/Guide</w:t>
+        </w:r>
+      </w:hyperlink>
+    </w:p>
+    <w:p>
+      <w:pPr>
+        <w:spacing w:after="160" w:line="259" w:lineRule="auto"/>
+        <w:rPr>
+          <w:rStyle w:val="Emphasis"/>
+          <w:rFonts w:ascii="Tahoma" w:hAnsi="Tahoma" w:cs="Tahoma"/>
+          <w:i w:val="0"/>
+          <w:iCs w:val="0"/>
+          <w:color w:val="0000FF"/>
+          <w:sz w:val="20"/>
+          <w:szCs w:val="20"/>
+          <w:u w:val="single"/>
+          <w:shd w:val="clear" w:color="auto" w:fill="FFFFFF"/>
+        </w:rPr>
+      </w:pPr>
+      <w:bookmarkStart w:id="7" w:name="_GoBack"/>
+      <w:bookmarkEnd w:id="7"/>
+    </w:p>
+    <w:p>
+      <w:pPr>
+        <w:rPr>
+          <w:rStyle w:val="Emphasis"/>
+          <w:rFonts w:ascii="Tahoma" w:hAnsi="Tahoma" w:cs="Tahoma"/>
+          <w:color w:val="000000"/>
+          <w:sz w:val="20"/>
+          <w:szCs w:val="20"/>
+        </w:rPr>
       </w:pPr>
     </w:p>
     <w:sectPr>
-      <w:headerReference w:type="default" r:id="rId12"/>
-      <w:footerReference w:type="default" r:id="rId13"/>
-      <w:footerReference w:type="first" r:id="rId14"/>
+      <w:headerReference w:type="default" r:id="rId15"/>
+      <w:footerReference w:type="default" r:id="rId16"/>
+      <w:footerReference w:type="first" r:id="rId17"/>
       <w:pgSz w:w="11907" w:h="16839" w:code="9"/>
       <w:pgMar w:top="720" w:right="720" w:bottom="720" w:left="720" w:header="720" w:footer="720" w:gutter="0"/>
       <w:cols w:space="720"/>
@@ -3647,6 +4156,119 @@
     </w:lvl>
   </w:abstractNum>
   <w:abstractNum w:abstractNumId="23" w15:restartNumberingAfterBreak="0">
+    <w:nsid w:val="6E93532E"/>
+    <w:multiLevelType w:val="hybridMultilevel"/>
+    <w:tmpl w:val="80966840"/>
+    <w:lvl w:ilvl="0" w:tplc="04090005">
+      <w:start w:val="1"/>
+      <w:numFmt w:val="bullet"/>
+      <w:lvlText w:val=""/>
+      <w:lvlJc w:val="left"/>
+      <w:pPr>
+        <w:ind w:left="720" w:hanging="360"/>
+      </w:pPr>
+      <w:rPr>
+        <w:rFonts w:ascii="Wingdings" w:hAnsi="Wingdings" w:hint="default"/>
+      </w:rPr>
+    </w:lvl>
+    <w:lvl w:ilvl="1" w:tplc="04090003" w:tentative="1">
+      <w:start w:val="1"/>
+      <w:numFmt w:val="bullet"/>
+      <w:lvlText w:val="o"/>
+      <w:lvlJc w:val="left"/>
+      <w:pPr>
+        <w:ind w:left="1440" w:hanging="360"/>
+      </w:pPr>
+      <w:rPr>
+        <w:rFonts w:ascii="Courier New" w:hAnsi="Courier New" w:cs="Courier New" w:hint="default"/>
+      </w:rPr>
+    </w:lvl>
+    <w:lvl w:ilvl="2" w:tplc="04090005" w:tentative="1">
+      <w:start w:val="1"/>
+      <w:numFmt w:val="bullet"/>
+      <w:lvlText w:val=""/>
+      <w:lvlJc w:val="left"/>
+      <w:pPr>
+        <w:ind w:left="2160" w:hanging="360"/>
+      </w:pPr>
+      <w:rPr>
+        <w:rFonts w:ascii="Wingdings" w:hAnsi="Wingdings" w:hint="default"/>
+      </w:rPr>
+    </w:lvl>
+    <w:lvl w:ilvl="3" w:tplc="04090001" w:tentative="1">
+      <w:start w:val="1"/>
+      <w:numFmt w:val="bullet"/>
+      <w:lvlText w:val=""/>
+      <w:lvlJc w:val="left"/>
+      <w:pPr>
+        <w:ind w:left="2880" w:hanging="360"/>
+      </w:pPr>
+      <w:rPr>
+        <w:rFonts w:ascii="Symbol" w:hAnsi="Symbol" w:hint="default"/>
+      </w:rPr>
+    </w:lvl>
+    <w:lvl w:ilvl="4" w:tplc="04090003" w:tentative="1">
+      <w:start w:val="1"/>
+      <w:numFmt w:val="bullet"/>
+      <w:lvlText w:val="o"/>
+      <w:lvlJc w:val="left"/>
+      <w:pPr>
+        <w:ind w:left="3600" w:hanging="360"/>
+      </w:pPr>
+      <w:rPr>
+        <w:rFonts w:ascii="Courier New" w:hAnsi="Courier New" w:cs="Courier New" w:hint="default"/>
+      </w:rPr>
+    </w:lvl>
+    <w:lvl w:ilvl="5" w:tplc="04090005" w:tentative="1">
+      <w:start w:val="1"/>
+      <w:numFmt w:val="bullet"/>
+      <w:lvlText w:val=""/>
+      <w:lvlJc w:val="left"/>
+      <w:pPr>
+        <w:ind w:left="4320" w:hanging="360"/>
+      </w:pPr>
+      <w:rPr>
+        <w:rFonts w:ascii="Wingdings" w:hAnsi="Wingdings" w:hint="default"/>
+      </w:rPr>
+    </w:lvl>
+    <w:lvl w:ilvl="6" w:tplc="04090001" w:tentative="1">
+      <w:start w:val="1"/>
+      <w:numFmt w:val="bullet"/>
+      <w:lvlText w:val=""/>
+      <w:lvlJc w:val="left"/>
+      <w:pPr>
+        <w:ind w:left="5040" w:hanging="360"/>
+      </w:pPr>
+      <w:rPr>
+        <w:rFonts w:ascii="Symbol" w:hAnsi="Symbol" w:hint="default"/>
+      </w:rPr>
+    </w:lvl>
+    <w:lvl w:ilvl="7" w:tplc="04090003" w:tentative="1">
+      <w:start w:val="1"/>
+      <w:numFmt w:val="bullet"/>
+      <w:lvlText w:val="o"/>
+      <w:lvlJc w:val="left"/>
+      <w:pPr>
+        <w:ind w:left="5760" w:hanging="360"/>
+      </w:pPr>
+      <w:rPr>
+        <w:rFonts w:ascii="Courier New" w:hAnsi="Courier New" w:cs="Courier New" w:hint="default"/>
+      </w:rPr>
+    </w:lvl>
+    <w:lvl w:ilvl="8" w:tplc="04090005" w:tentative="1">
+      <w:start w:val="1"/>
+      <w:numFmt w:val="bullet"/>
+      <w:lvlText w:val=""/>
+      <w:lvlJc w:val="left"/>
+      <w:pPr>
+        <w:ind w:left="6480" w:hanging="360"/>
+      </w:pPr>
+      <w:rPr>
+        <w:rFonts w:ascii="Wingdings" w:hAnsi="Wingdings" w:hint="default"/>
+      </w:rPr>
+    </w:lvl>
+  </w:abstractNum>
+  <w:abstractNum w:abstractNumId="24" w15:restartNumberingAfterBreak="0">
     <w:nsid w:val="77D463FA"/>
     <w:multiLevelType w:val="hybridMultilevel"/>
     <w:tmpl w:val="9C7E3CCA"/>
@@ -3759,7 +4381,7 @@
       </w:rPr>
     </w:lvl>
   </w:abstractNum>
-  <w:abstractNum w:abstractNumId="24" w15:restartNumberingAfterBreak="0">
+  <w:abstractNum w:abstractNumId="25" w15:restartNumberingAfterBreak="0">
     <w:nsid w:val="78C911C1"/>
     <w:multiLevelType w:val="hybridMultilevel"/>
     <w:tmpl w:val="962243CE"/>
@@ -3872,7 +4494,7 @@
       </w:rPr>
     </w:lvl>
   </w:abstractNum>
-  <w:abstractNum w:abstractNumId="25" w15:restartNumberingAfterBreak="0">
+  <w:abstractNum w:abstractNumId="26" w15:restartNumberingAfterBreak="0">
     <w:nsid w:val="7C437462"/>
     <w:multiLevelType w:val="hybridMultilevel"/>
     <w:tmpl w:val="566245CC"/>
@@ -3992,7 +4614,7 @@
     <w:abstractNumId w:val="20"/>
   </w:num>
   <w:num w:numId="3">
-    <w:abstractNumId w:val="25"/>
+    <w:abstractNumId w:val="26"/>
   </w:num>
   <w:num w:numId="4">
     <w:abstractNumId w:val="0"/>
@@ -4016,7 +4638,7 @@
     <w:abstractNumId w:val="22"/>
   </w:num>
   <w:num w:numId="11">
-    <w:abstractNumId w:val="24"/>
+    <w:abstractNumId w:val="25"/>
   </w:num>
   <w:num w:numId="12">
     <w:abstractNumId w:val="21"/>
@@ -4061,6 +4683,9 @@
     <w:abstractNumId w:val="19"/>
   </w:num>
   <w:num w:numId="26">
+    <w:abstractNumId w:val="24"/>
+  </w:num>
+  <w:num w:numId="27">
     <w:abstractNumId w:val="23"/>
   </w:num>
   <w:numIdMacAtCleanup w:val="26"/>
@@ -4190,6 +4815,7 @@
     <w:lsdException w:name="HTML Sample" w:semiHidden="1" w:unhideWhenUsed="1"/>
     <w:lsdException w:name="HTML Typewriter" w:semiHidden="1" w:unhideWhenUsed="1"/>
     <w:lsdException w:name="HTML Variable" w:semiHidden="1" w:unhideWhenUsed="1"/>
+    <w:lsdException w:name="Normal Table" w:semiHidden="1" w:unhideWhenUsed="1"/>
     <w:lsdException w:name="annotation subject" w:semiHidden="1" w:unhideWhenUsed="1"/>
     <w:lsdException w:name="No List" w:semiHidden="1" w:unhideWhenUsed="1"/>
     <w:lsdException w:name="Outline List 1" w:semiHidden="1" w:unhideWhenUsed="1"/>
@@ -4236,8 +4862,10 @@
     <w:lsdException w:name="Table Subtle 2" w:semiHidden="1" w:unhideWhenUsed="1"/>
     <w:lsdException w:name="Table Web 1" w:semiHidden="1" w:unhideWhenUsed="1"/>
     <w:lsdException w:name="Table Web 2" w:semiHidden="1" w:unhideWhenUsed="1"/>
+    <w:lsdException w:name="Table Web 3" w:semiHidden="1" w:unhideWhenUsed="1"/>
     <w:lsdException w:name="Balloon Text" w:semiHidden="1" w:unhideWhenUsed="1"/>
     <w:lsdException w:name="Table Grid" w:uiPriority="59"/>
+    <w:lsdException w:name="Table Theme" w:semiHidden="1" w:unhideWhenUsed="1"/>
     <w:lsdException w:name="Placeholder Text" w:semiHidden="1"/>
     <w:lsdException w:name="No Spacing" w:uiPriority="1" w:qFormat="1"/>
     <w:lsdException w:name="Light Shading" w:uiPriority="60"/>
@@ -5688,7 +6316,7 @@
 </file>
 
 <file path=customXml/itemProps1.xml><?xml version="1.0" encoding="utf-8"?>
-<ds:datastoreItem xmlns:ds="http://schemas.openxmlformats.org/officeDocument/2006/customXml" ds:itemID="{12A1C49C-7564-4C9C-90B5-034D18DE5E93}">
+<ds:datastoreItem xmlns:ds="http://schemas.openxmlformats.org/officeDocument/2006/customXml" ds:itemID="{A9E00B6E-D028-4D2E-95AB-D0867FAE118A}">
   <ds:schemaRefs>
     <ds:schemaRef ds:uri="http://schemas.openxmlformats.org/officeDocument/2006/bibliography"/>
   </ds:schemaRefs>

</xml_diff>